<commit_message>
REPORTGEN-538 : another fix from Arka
</commit_message>
<xml_diff>
--- a/CastReporting.Reporting.Core/TemplatesFiles/OWASP-2017-Top10 - Detailed.docx
+++ b/CastReporting.Reporting.Core/TemplatesFiles/OWASP-2017-Top10 - Detailed.docx
@@ -4167,7 +4167,11 @@
               </mc:Choice>
               <mc:Fallback>
                 <w:pict>
-                  <v:shape w14:anchorId="789AD5BD" id="Text Box 83" o:spid="_x0000_s1056" type="#_x0000_t202" style="position:absolute;left:0;text-align:left;margin-left:229.05pt;margin-top:114.95pt;width:473.6pt;height:202.8pt;z-index:251670528;visibility:visible;mso-wrap-style:square;mso-width-percent:0;mso-height-percent:0;mso-wrap-distance-left:9pt;mso-wrap-distance-top:0;mso-wrap-distance-right:9pt;mso-wrap-distance-bottom:0;mso-position-horizontal:absolute;mso-position-horizontal-relative:page;mso-position-vertical:absolute;mso-position-vertical-relative:page;mso-width-percent:0;mso-height-percent:0;mso-width-relative:page;mso-height-relative:margin;v-text-anchor:top" o:gfxdata="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" filled="f" stroked="f" strokeweight=".5pt">
+                  <v:shapetype w14:anchorId="789AD5BD" id="_x0000_t202" coordsize="21600,21600" o:spt="202" path="m,l,21600r21600,l21600,xe">
+                    <v:stroke joinstyle="miter"/>
+                    <v:path gradientshapeok="t" o:connecttype="rect"/>
+                  </v:shapetype>
+                  <v:shape id="Text Box 83" o:spid="_x0000_s1056" type="#_x0000_t202" style="position:absolute;left:0;text-align:left;margin-left:229.05pt;margin-top:114.95pt;width:473.6pt;height:202.8pt;z-index:251670528;visibility:visible;mso-wrap-style:square;mso-width-percent:0;mso-height-percent:0;mso-wrap-distance-left:9pt;mso-wrap-distance-top:0;mso-wrap-distance-right:9pt;mso-wrap-distance-bottom:0;mso-position-horizontal:absolute;mso-position-horizontal-relative:page;mso-position-vertical:absolute;mso-position-vertical-relative:page;mso-width-percent:0;mso-height-percent:0;mso-width-relative:page;mso-height-relative:margin;v-text-anchor:top" o:gfxdata="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" filled="f" stroked="f" strokeweight=".5pt">
                     <v:textbox inset="0,0,0,0">
                       <w:txbxContent>
                         <w:p>
@@ -10129,7 +10133,7 @@
           <w:sz w:val="20"/>
           <w:szCs w:val="20"/>
         </w:rPr>
-        <w:t xml:space="preserve">List of A3-Injection </w:t>
+        <w:t>List of A3-</w:t>
       </w:r>
       <w:r>
         <w:rPr>
@@ -10137,7 +10141,33 @@
           <w:sz w:val="20"/>
           <w:szCs w:val="20"/>
         </w:rPr>
-        <w:t>Vulnerabilities</w:t>
+        <w:t>Sensitive Data Exposure</w:t>
+      </w:r>
+      <w:r>
+        <w:rPr>
+          <w:rFonts w:asciiTheme="minorHAnsi" w:hAnsiTheme="minorHAnsi" w:cstheme="minorHAnsi"/>
+          <w:sz w:val="20"/>
+          <w:szCs w:val="20"/>
+        </w:rPr>
+        <w:t xml:space="preserve"> </w:t>
+      </w:r>
+      <w:r>
+        <w:rPr>
+          <w:rFonts w:asciiTheme="minorHAnsi" w:hAnsiTheme="minorHAnsi" w:cstheme="minorHAnsi"/>
+          <w:sz w:val="20"/>
+          <w:szCs w:val="20"/>
+        </w:rPr>
+        <w:t>v</w:t>
+      </w:r>
+      <w:bookmarkStart w:id="20" w:name="_GoBack"/>
+      <w:bookmarkEnd w:id="20"/>
+      <w:r>
+        <w:rPr>
+          <w:rFonts w:asciiTheme="minorHAnsi" w:hAnsiTheme="minorHAnsi" w:cstheme="minorHAnsi"/>
+          <w:sz w:val="20"/>
+          <w:szCs w:val="20"/>
+        </w:rPr>
+        <w:t>ulnerabilities</w:t>
       </w:r>
       <w:r>
         <w:rPr>
@@ -10818,10 +10848,10 @@
           <w:rFonts w:eastAsia="Calibri"/>
         </w:rPr>
       </w:pPr>
-      <w:bookmarkStart w:id="20" w:name="_Toc531860339"/>
-      <w:bookmarkStart w:id="21" w:name="_Toc531865333"/>
-      <w:bookmarkStart w:id="22" w:name="_Toc531953759"/>
-      <w:bookmarkStart w:id="23" w:name="_Hlk531860421"/>
+      <w:bookmarkStart w:id="21" w:name="_Toc531860339"/>
+      <w:bookmarkStart w:id="22" w:name="_Toc531865333"/>
+      <w:bookmarkStart w:id="23" w:name="_Toc531953759"/>
+      <w:bookmarkStart w:id="24" w:name="_Hlk531860421"/>
       <w:r>
         <w:rPr>
           <w:rFonts w:eastAsia="Calibri"/>
@@ -10829,9 +10859,9 @@
         </w:rPr>
         <w:t>OWASP -2017 A4 – XML External Entities (XXE)</w:t>
       </w:r>
-      <w:bookmarkEnd w:id="20"/>
       <w:bookmarkEnd w:id="21"/>
       <w:bookmarkEnd w:id="22"/>
+      <w:bookmarkEnd w:id="23"/>
     </w:p>
     <w:p>
       <w:pPr>
@@ -11581,10 +11611,10 @@
           <w:rFonts w:eastAsia="Calibri"/>
         </w:rPr>
       </w:pPr>
-      <w:bookmarkStart w:id="24" w:name="_Toc529893216"/>
-      <w:bookmarkStart w:id="25" w:name="_Toc531865334"/>
-      <w:bookmarkStart w:id="26" w:name="_Toc531953760"/>
-      <w:bookmarkEnd w:id="23"/>
+      <w:bookmarkStart w:id="25" w:name="_Toc529893216"/>
+      <w:bookmarkStart w:id="26" w:name="_Toc531865334"/>
+      <w:bookmarkStart w:id="27" w:name="_Toc531953760"/>
+      <w:bookmarkEnd w:id="24"/>
       <w:r>
         <w:rPr>
           <w:rFonts w:eastAsia="Calibri"/>
@@ -11593,9 +11623,9 @@
         <w:lastRenderedPageBreak/>
         <w:t>OWASP -2017 A5 – Broken Access Control</w:t>
       </w:r>
-      <w:bookmarkEnd w:id="24"/>
       <w:bookmarkEnd w:id="25"/>
       <w:bookmarkEnd w:id="26"/>
+      <w:bookmarkEnd w:id="27"/>
     </w:p>
     <w:p>
       <w:pPr>
@@ -12320,8 +12350,8 @@
           <w:rFonts w:eastAsia="Calibri"/>
         </w:rPr>
       </w:pPr>
-      <w:bookmarkStart w:id="27" w:name="_Toc531865335"/>
-      <w:bookmarkStart w:id="28" w:name="_Toc531953761"/>
+      <w:bookmarkStart w:id="28" w:name="_Toc531865335"/>
+      <w:bookmarkStart w:id="29" w:name="_Toc531953761"/>
       <w:r>
         <w:rPr>
           <w:rFonts w:eastAsia="Calibri"/>
@@ -12343,8 +12373,8 @@
         </w:rPr>
         <w:t>onfiguration</w:t>
       </w:r>
-      <w:bookmarkEnd w:id="27"/>
       <w:bookmarkEnd w:id="28"/>
+      <w:bookmarkEnd w:id="29"/>
     </w:p>
     <w:p>
       <w:pPr>
@@ -13136,8 +13166,8 @@
           <w:rFonts w:eastAsia="Calibri"/>
         </w:rPr>
       </w:pPr>
-      <w:bookmarkStart w:id="29" w:name="_Toc531865336"/>
-      <w:bookmarkStart w:id="30" w:name="_Toc531953762"/>
+      <w:bookmarkStart w:id="30" w:name="_Toc531865336"/>
+      <w:bookmarkStart w:id="31" w:name="_Toc531953762"/>
       <w:r>
         <w:rPr>
           <w:rFonts w:eastAsia="Calibri"/>
@@ -13146,8 +13176,8 @@
         <w:lastRenderedPageBreak/>
         <w:t>OWASP -2017 A7 – Cross-Site Scripting (XSS)</w:t>
       </w:r>
-      <w:bookmarkEnd w:id="29"/>
       <w:bookmarkEnd w:id="30"/>
+      <w:bookmarkEnd w:id="31"/>
     </w:p>
     <w:p>
       <w:pPr>
@@ -13924,9 +13954,9 @@
           <w:rFonts w:eastAsia="Calibri"/>
         </w:rPr>
       </w:pPr>
-      <w:bookmarkStart w:id="31" w:name="_Toc531948219"/>
-      <w:bookmarkStart w:id="32" w:name="_Toc531949646"/>
-      <w:bookmarkStart w:id="33" w:name="_Toc531953763"/>
+      <w:bookmarkStart w:id="32" w:name="_Toc531948219"/>
+      <w:bookmarkStart w:id="33" w:name="_Toc531949646"/>
+      <w:bookmarkStart w:id="34" w:name="_Toc531953763"/>
       <w:r>
         <w:rPr>
           <w:rFonts w:eastAsia="Calibri"/>
@@ -13934,9 +13964,9 @@
         </w:rPr>
         <w:t>OWASP -2017 A8 – Insecure Deserialization</w:t>
       </w:r>
-      <w:bookmarkEnd w:id="31"/>
       <w:bookmarkEnd w:id="32"/>
       <w:bookmarkEnd w:id="33"/>
+      <w:bookmarkEnd w:id="34"/>
     </w:p>
     <w:p>
       <w:pPr>
@@ -14647,8 +14677,8 @@
           <w:rFonts w:eastAsia="Calibri"/>
         </w:rPr>
       </w:pPr>
-      <w:bookmarkStart w:id="34" w:name="_Toc531865337"/>
-      <w:bookmarkStart w:id="35" w:name="_Toc531953764"/>
+      <w:bookmarkStart w:id="35" w:name="_Toc531865337"/>
+      <w:bookmarkStart w:id="36" w:name="_Toc531953764"/>
       <w:r>
         <w:rPr>
           <w:rFonts w:eastAsia="Calibri"/>
@@ -14657,8 +14687,8 @@
         <w:lastRenderedPageBreak/>
         <w:t>OWASP -2017 A9 – Using Components with known Vulnerabilities</w:t>
       </w:r>
-      <w:bookmarkEnd w:id="34"/>
       <w:bookmarkEnd w:id="35"/>
+      <w:bookmarkEnd w:id="36"/>
     </w:p>
     <w:p>
       <w:pPr>
@@ -15417,9 +15447,9 @@
           <w:rFonts w:eastAsia="Calibri"/>
         </w:rPr>
       </w:pPr>
-      <w:bookmarkStart w:id="36" w:name="_Toc531948221"/>
-      <w:bookmarkStart w:id="37" w:name="_Toc531949648"/>
-      <w:bookmarkStart w:id="38" w:name="_Toc531953765"/>
+      <w:bookmarkStart w:id="37" w:name="_Toc531948221"/>
+      <w:bookmarkStart w:id="38" w:name="_Toc531949648"/>
+      <w:bookmarkStart w:id="39" w:name="_Toc531953765"/>
       <w:r>
         <w:rPr>
           <w:rFonts w:eastAsia="Calibri"/>
@@ -15427,9 +15457,9 @@
         </w:rPr>
         <w:t>OWASP -2017 A10 – Insufficient Logging &amp; Monitoring</w:t>
       </w:r>
-      <w:bookmarkEnd w:id="36"/>
       <w:bookmarkEnd w:id="37"/>
       <w:bookmarkEnd w:id="38"/>
+      <w:bookmarkEnd w:id="39"/>
     </w:p>
     <w:p>
       <w:pPr>
@@ -15656,7 +15686,6 @@
                 <w:b w:val="0"/>
               </w:rPr>
             </w:pPr>
-            <w:bookmarkStart w:id="39" w:name="_GoBack" w:colFirst="2" w:colLast="3"/>
             <w:r>
               <w:rPr>
                 <w:rFonts w:ascii="Open Sans" w:hAnsi="Open Sans" w:cs="Open Sans"/>
@@ -16090,7 +16119,6 @@
           </w:p>
         </w:tc>
       </w:tr>
-      <w:bookmarkEnd w:id="39"/>
     </w:tbl>
     <w:p>
       <w:pPr>
@@ -25639,7 +25667,7 @@
 </file>
 
 <file path=customXml/itemProps2.xml><?xml version="1.0" encoding="utf-8"?>
-<ds:datastoreItem xmlns:ds="http://schemas.openxmlformats.org/officeDocument/2006/customXml" ds:itemID="{8ED03052-2487-40BB-BC07-8818C1B36A02}">
+<ds:datastoreItem xmlns:ds="http://schemas.openxmlformats.org/officeDocument/2006/customXml" ds:itemID="{AB9169D1-29BD-4E6F-9ECB-34859D4EAFC8}">
   <ds:schemaRefs>
     <ds:schemaRef ds:uri="http://schemas.openxmlformats.org/officeDocument/2006/bibliography"/>
   </ds:schemaRefs>

</xml_diff>